<commit_message>
ran times for desktop and laptop
</commit_message>
<xml_diff>
--- a/Paper amendment.docx
+++ b/Paper amendment.docx
@@ -11,6 +11,9 @@
       <w:r>
         <w:t xml:space="preserve">Color Deconvolution and Random Walk Segmentation against </w:t>
       </w:r>
+      <w:r>
+        <w:t>Hand-Segmentation</w:t>
+      </w:r>
     </w:p>
     <w:p>
       <w:r>
@@ -26,7 +29,10 @@
         <w:t xml:space="preserve"> averaged</w:t>
       </w:r>
       <w:r>
-        <w:t>, single-threaded.</w:t>
+        <w:t>, Python version 3.5.2</w:t>
+      </w:r>
+      <w:r>
+        <w:t>.</w:t>
       </w:r>
     </w:p>
     <w:tbl>
@@ -85,7 +91,7 @@
               <w:rPr>
                 <w:i/>
               </w:rPr>
-              <w:t>t with Multigrid Preconditioner</w:t>
+              <w:t>t</w:t>
             </w:r>
           </w:p>
         </w:tc>
@@ -103,7 +109,13 @@
               <w:t xml:space="preserve">Intel® Core™ i5-6600K </w:t>
             </w:r>
             <w:r>
-              <w:t>@ 4.5 GHz (Desktop)</w:t>
+              <w:t>@ 4.</w:t>
+            </w:r>
+            <w:r>
+              <w:t>4</w:t>
+            </w:r>
+            <w:r>
+              <w:t>5 GHz (Desktop)</w:t>
             </w:r>
           </w:p>
         </w:tc>
@@ -115,11 +127,26 @@
             <w:pPr>
               <w:jc w:val="center"/>
             </w:pPr>
-            <w:r>
-              <w:t>Min: 2.96</w:t>
-            </w:r>
-            <w:bookmarkStart w:id="0" w:name="_GoBack"/>
-            <w:bookmarkEnd w:id="0"/>
+            <w:bookmarkStart w:id="0" w:name="OLE_LINK1"/>
+            <w:bookmarkStart w:id="1" w:name="OLE_LINK2"/>
+            <w:bookmarkStart w:id="2" w:name="OLE_LINK3"/>
+            <w:bookmarkStart w:id="3" w:name="OLE_LINK7"/>
+            <w:bookmarkStart w:id="4" w:name="OLE_LINK8"/>
+            <w:r>
+              <w:t>Min:</w:t>
+            </w:r>
+            <w:r>
+              <w:t xml:space="preserve"> </w:t>
+            </w:r>
+            <w:r>
+              <w:t>24.26</w:t>
+            </w:r>
+            <w:r>
+              <w:t xml:space="preserve"> </w:t>
+            </w:r>
+            <w:r>
+              <w:t>Seconds</w:t>
+            </w:r>
           </w:p>
           <w:p>
             <w:pPr>
@@ -134,7 +161,13 @@
               <w:t xml:space="preserve">: </w:t>
             </w:r>
             <w:r>
-              <w:t>3.00 Seconds</w:t>
+              <w:t>24.46</w:t>
+            </w:r>
+            <w:r>
+              <w:t xml:space="preserve"> </w:t>
+            </w:r>
+            <w:r>
+              <w:t>Seconds</w:t>
             </w:r>
           </w:p>
           <w:p>
@@ -142,8 +175,22 @@
               <w:jc w:val="center"/>
             </w:pPr>
             <w:r>
-              <w:t>Max: 3.02</w:t>
-            </w:r>
+              <w:t xml:space="preserve">Max: </w:t>
+            </w:r>
+            <w:r>
+              <w:t>24.65</w:t>
+            </w:r>
+            <w:r>
+              <w:t xml:space="preserve"> </w:t>
+            </w:r>
+            <w:r>
+              <w:t>Seconds</w:t>
+            </w:r>
+            <w:bookmarkEnd w:id="0"/>
+            <w:bookmarkEnd w:id="1"/>
+            <w:bookmarkEnd w:id="2"/>
+            <w:bookmarkEnd w:id="3"/>
+            <w:bookmarkEnd w:id="4"/>
           </w:p>
         </w:tc>
         <w:tc>
@@ -155,7 +202,57 @@
               <w:jc w:val="center"/>
             </w:pPr>
             <w:r>
-              <w:t>2.77 Seconds</w:t>
+              <w:t xml:space="preserve">Min: </w:t>
+            </w:r>
+            <w:r>
+              <w:t>20.34</w:t>
+            </w:r>
+            <w:r>
+              <w:t xml:space="preserve"> </w:t>
+            </w:r>
+            <w:r>
+              <w:t>Seconds</w:t>
+            </w:r>
+          </w:p>
+          <w:p>
+            <w:pPr>
+              <w:jc w:val="center"/>
+            </w:pPr>
+            <w:proofErr w:type="spellStart"/>
+            <w:r>
+              <w:t>Avg</w:t>
+            </w:r>
+            <w:proofErr w:type="spellEnd"/>
+            <w:r>
+              <w:t>: 20.61</w:t>
+            </w:r>
+            <w:r>
+              <w:t xml:space="preserve"> </w:t>
+            </w:r>
+            <w:r>
+              <w:t>Seconds</w:t>
+            </w:r>
+          </w:p>
+          <w:p>
+            <w:pPr>
+              <w:jc w:val="center"/>
+            </w:pPr>
+            <w:r>
+              <w:t xml:space="preserve">Max: </w:t>
+            </w:r>
+            <w:r>
+              <w:t>2</w:t>
+            </w:r>
+            <w:bookmarkStart w:id="5" w:name="_GoBack"/>
+            <w:bookmarkEnd w:id="5"/>
+            <w:r>
+              <w:t>1.11</w:t>
+            </w:r>
+            <w:r>
+              <w:t xml:space="preserve"> </w:t>
+            </w:r>
+            <w:r>
+              <w:t>Seconds</w:t>
             </w:r>
           </w:p>
         </w:tc>
@@ -179,7 +276,10 @@
               <w:t xml:space="preserve"> </w:t>
             </w:r>
             <w:r>
-              <w:t>@ 2.8</w:t>
+              <w:t>@ 2.</w:t>
+            </w:r>
+            <w:r>
+              <w:t>7</w:t>
             </w:r>
             <w:r>
               <w:t xml:space="preserve"> GHz</w:t>
@@ -197,6 +297,54 @@
             <w:pPr>
               <w:jc w:val="center"/>
             </w:pPr>
+            <w:bookmarkStart w:id="6" w:name="OLE_LINK4"/>
+            <w:bookmarkStart w:id="7" w:name="OLE_LINK5"/>
+            <w:bookmarkStart w:id="8" w:name="OLE_LINK6"/>
+            <w:r>
+              <w:t xml:space="preserve">Min: </w:t>
+            </w:r>
+            <w:r>
+              <w:t>53.06</w:t>
+            </w:r>
+            <w:r>
+              <w:t xml:space="preserve"> Seconds</w:t>
+            </w:r>
+          </w:p>
+          <w:p>
+            <w:pPr>
+              <w:jc w:val="center"/>
+            </w:pPr>
+            <w:proofErr w:type="spellStart"/>
+            <w:r>
+              <w:t>Avg</w:t>
+            </w:r>
+            <w:proofErr w:type="spellEnd"/>
+            <w:r>
+              <w:t xml:space="preserve">: </w:t>
+            </w:r>
+            <w:r>
+              <w:t>54.51</w:t>
+            </w:r>
+            <w:r>
+              <w:t xml:space="preserve"> Seconds</w:t>
+            </w:r>
+          </w:p>
+          <w:p>
+            <w:pPr>
+              <w:jc w:val="center"/>
+            </w:pPr>
+            <w:r>
+              <w:t xml:space="preserve">Max: </w:t>
+            </w:r>
+            <w:r>
+              <w:t>56.65</w:t>
+            </w:r>
+            <w:r>
+              <w:t xml:space="preserve"> Seconds</w:t>
+            </w:r>
+            <w:bookmarkEnd w:id="6"/>
+            <w:bookmarkEnd w:id="7"/>
+            <w:bookmarkEnd w:id="8"/>
           </w:p>
         </w:tc>
         <w:tc>
@@ -207,12 +355,155 @@
             <w:pPr>
               <w:jc w:val="center"/>
             </w:pPr>
+            <w:r>
+              <w:t xml:space="preserve">Min: </w:t>
+            </w:r>
+            <w:r>
+              <w:t>44.57</w:t>
+            </w:r>
+            <w:r>
+              <w:t xml:space="preserve"> Seconds</w:t>
+            </w:r>
+          </w:p>
+          <w:p>
+            <w:pPr>
+              <w:jc w:val="center"/>
+            </w:pPr>
+            <w:proofErr w:type="spellStart"/>
+            <w:r>
+              <w:t>Avg</w:t>
+            </w:r>
+            <w:proofErr w:type="spellEnd"/>
+            <w:r>
+              <w:t xml:space="preserve">: </w:t>
+            </w:r>
+            <w:r>
+              <w:t>45.60</w:t>
+            </w:r>
+            <w:r>
+              <w:t xml:space="preserve"> Seconds</w:t>
+            </w:r>
+          </w:p>
+          <w:p>
+            <w:pPr>
+              <w:jc w:val="center"/>
+            </w:pPr>
+            <w:r>
+              <w:t xml:space="preserve">Max: </w:t>
+            </w:r>
+            <w:r>
+              <w:t>46.83</w:t>
+            </w:r>
+            <w:r>
+              <w:t xml:space="preserve"> Seconds</w:t>
+            </w:r>
           </w:p>
         </w:tc>
       </w:tr>
     </w:tbl>
     <w:p/>
     <w:p/>
+    <w:p>
+      <w:r>
+        <w:t>Desktop-----</w:t>
+      </w:r>
+    </w:p>
+    <w:p>
+      <w:r>
+        <w:t xml:space="preserve">Cg: </w:t>
+      </w:r>
+      <w:r>
+        <w:t xml:space="preserve">Average runtime over 10 trials was </w:t>
+      </w:r>
+      <w:bookmarkStart w:id="9" w:name="OLE_LINK9"/>
+      <w:bookmarkStart w:id="10" w:name="OLE_LINK10"/>
+      <w:r>
+        <w:t>20.61</w:t>
+      </w:r>
+      <w:bookmarkEnd w:id="9"/>
+      <w:bookmarkEnd w:id="10"/>
+    </w:p>
+    <w:p>
+      <w:r>
+        <w:t xml:space="preserve">Max duration: </w:t>
+      </w:r>
+      <w:bookmarkStart w:id="11" w:name="OLE_LINK11"/>
+      <w:bookmarkStart w:id="12" w:name="OLE_LINK12"/>
+      <w:bookmarkStart w:id="13" w:name="OLE_LINK15"/>
+      <w:r>
+        <w:t>21.11</w:t>
+      </w:r>
+      <w:bookmarkEnd w:id="11"/>
+      <w:bookmarkEnd w:id="12"/>
+      <w:bookmarkEnd w:id="13"/>
+    </w:p>
+    <w:p>
+      <w:r>
+        <w:t xml:space="preserve">Min duration: </w:t>
+      </w:r>
+      <w:bookmarkStart w:id="14" w:name="OLE_LINK13"/>
+      <w:bookmarkStart w:id="15" w:name="OLE_LINK14"/>
+      <w:bookmarkStart w:id="16" w:name="OLE_LINK16"/>
+      <w:bookmarkStart w:id="17" w:name="OLE_LINK17"/>
+      <w:r>
+        <w:t>20.34</w:t>
+      </w:r>
+      <w:bookmarkEnd w:id="14"/>
+      <w:bookmarkEnd w:id="15"/>
+    </w:p>
+    <w:bookmarkEnd w:id="16"/>
+    <w:bookmarkEnd w:id="17"/>
+    <w:p/>
+    <w:p>
+      <w:r>
+        <w:t xml:space="preserve">Bf: </w:t>
+      </w:r>
+      <w:r>
+        <w:t>Average runtime over 10 trials was 24.46</w:t>
+      </w:r>
+    </w:p>
+    <w:p>
+      <w:r>
+        <w:t>Max duration: 24.65</w:t>
+      </w:r>
+    </w:p>
+    <w:p>
+      <w:r>
+        <w:t>Min duration: 24.26</w:t>
+      </w:r>
+    </w:p>
+    <w:p/>
+    <w:p>
+      <w:proofErr w:type="spellStart"/>
+      <w:r>
+        <w:t>Cg_mg</w:t>
+      </w:r>
+      <w:proofErr w:type="spellEnd"/>
+      <w:r>
+        <w:t xml:space="preserve">: </w:t>
+      </w:r>
+      <w:r>
+        <w:t>Average runtime over 10 trials was 20.56</w:t>
+      </w:r>
+    </w:p>
+    <w:p>
+      <w:r>
+        <w:t>Max duration: 20.7</w:t>
+      </w:r>
+    </w:p>
+    <w:p>
+      <w:r>
+        <w:t>Min duration: 20.26</w:t>
+      </w:r>
+    </w:p>
+    <w:p>
+      <w:r>
+        <w:rPr>
+          <w:i/>
+        </w:rPr>
+        <w:t>with Multigrid Preconditioner</w:t>
+      </w:r>
+    </w:p>
     <w:sectPr>
       <w:pgSz w:w="12240" w:h="15840"/>
       <w:pgMar w:top="1440" w:right="1440" w:bottom="1440" w:left="1440" w:header="720" w:footer="720" w:gutter="0"/>
@@ -615,6 +906,7 @@
   <w:style w:type="paragraph" w:default="1" w:styleId="Normal">
     <w:name w:val="Normal"/>
     <w:qFormat/>
+    <w:rsid w:val="007F3E03"/>
   </w:style>
   <w:style w:type="character" w:default="1" w:styleId="DefaultParagraphFont">
     <w:name w:val="Default Paragraph Font"/>

</xml_diff>